<commit_message>
Edited Usabilty Survey and moved File to Documentaiton Folder
Added link to Google Survey in Usability Survey.docx
</commit_message>
<xml_diff>
--- a/documentation/Usability Survey.docx
+++ b/documentation/Usability Survey.docx
@@ -13,7 +13,37 @@
       </w:r>
       <w:r>
         <w:br/>
-        <w:t xml:space="preserve">Student Tom </w:t>
+        <w:t>Student Tom</w:t>
+      </w:r>
+      <w:r>
+        <w:t xml:space="preserve"> (</w:t>
+      </w:r>
+      <w:proofErr w:type="spellStart"/>
+      <w:r>
+        <w:t>novice</w:t>
+      </w:r>
+      <w:proofErr w:type="spellEnd"/>
+      <w:r>
+        <w:t xml:space="preserve"> </w:t>
+      </w:r>
+      <w:proofErr w:type="spellStart"/>
+      <w:r>
+        <w:t>techincal</w:t>
+      </w:r>
+      <w:proofErr w:type="spellEnd"/>
+      <w:r>
+        <w:t xml:space="preserve"> </w:t>
+      </w:r>
+      <w:proofErr w:type="spellStart"/>
+      <w:r>
+        <w:t>knowledge</w:t>
+      </w:r>
+      <w:proofErr w:type="spellEnd"/>
+      <w:r>
+        <w:t>)</w:t>
+      </w:r>
+      <w:r>
+        <w:t xml:space="preserve"> </w:t>
       </w:r>
       <w:proofErr w:type="spellStart"/>
       <w:r>
@@ -132,6 +162,15 @@
         <w:t>applies</w:t>
       </w:r>
       <w:proofErr w:type="spellEnd"/>
+      <w:r>
+        <w:br/>
+        <w:t xml:space="preserve">Survey -&gt; </w:t>
+      </w:r>
+      <w:r>
+        <w:t>https://docs.google.com/forms/d/1eUM6IgKjSCJiVs9KtjRcqlURKL3hW1-M8G3QnP0PzQI/edit?usp=sharing</w:t>
+      </w:r>
+      <w:bookmarkStart w:id="0" w:name="_GoBack"/>
+      <w:bookmarkEnd w:id="0"/>
     </w:p>
     <w:p>
       <w:r>
@@ -183,11 +222,11 @@
       </w:r>
       <w:proofErr w:type="spellEnd"/>
       <w:r>
-        <w:t xml:space="preserve">) </w:t>
-      </w:r>
-      <w:proofErr w:type="spellStart"/>
-      <w:r>
-        <w:t>and wants</w:t>
+        <w:t xml:space="preserve">) and </w:t>
+      </w:r>
+      <w:proofErr w:type="spellStart"/>
+      <w:r>
+        <w:t>wants</w:t>
       </w:r>
       <w:proofErr w:type="spellEnd"/>
       <w:r>
@@ -328,8 +367,6 @@
       <w:r>
         <w:t xml:space="preserve"> (via Google Surveys)</w:t>
       </w:r>
-      <w:bookmarkStart w:id="0" w:name="_GoBack"/>
-      <w:bookmarkEnd w:id="0"/>
     </w:p>
     <w:p/>
     <w:sectPr>

</xml_diff>